<commit_message>
Fixed issue #159: autoescaped values for both str and unicode.
</commit_message>
<xml_diff>
--- a/tests/templates/escape_tpl_auto.docx
+++ b/tests/templates/escape_tpl_auto.docx
@@ -13,265 +13,13 @@
         <w:rPr>
           <w:lang w:val="en-US"/>
         </w:rPr>
-        <w:t>Escaping special chars, adding newline and paragraph</w:t>
-      </w:r>
-      <w:r>
-        <w:rPr>
-          <w:lang w:val="en-US"/>
-        </w:rPr>
-        <w:t>, Listing</w:t>
-      </w:r>
-    </w:p>
-    <w:p>
-      <w:pPr>
-        <w:rPr>
-          <w:lang w:val="en-US"/>
-        </w:rPr>
-      </w:pPr>
-    </w:p>
-    <w:p>
-      <w:pPr>
-        <w:rPr>
-          <w:lang w:val="en-US"/>
-        </w:rPr>
-      </w:pPr>
-      <w:r>
-        <w:rPr>
-          <w:lang w:val="en-US"/>
-        </w:rPr>
-        <w:t>{{</w:t>
-      </w:r>
-      <w:r>
-        <w:rPr>
-          <w:lang w:val="en-US"/>
-        </w:rPr>
-        <w:t xml:space="preserve">r </w:t>
-      </w:r>
-      <w:proofErr w:type="spellStart"/>
-      <w:r>
-        <w:rPr>
-          <w:lang w:val="en-US"/>
-        </w:rPr>
-        <w:t>myvar</w:t>
-      </w:r>
-      <w:proofErr w:type="spellEnd"/>
-      <w:r>
-        <w:rPr>
-          <w:lang w:val="en-US"/>
-        </w:rPr>
-        <w:t>}}</w:t>
-      </w:r>
-    </w:p>
-    <w:p>
-      <w:pPr>
-        <w:rPr>
-          <w:lang w:val="en-US"/>
-        </w:rPr>
-      </w:pPr>
-      <w:r>
-        <w:rPr>
-          <w:lang w:val="en-US"/>
-        </w:rPr>
-        <w:t>{{</w:t>
-      </w:r>
-      <w:proofErr w:type="spellStart"/>
-      <w:r>
-        <w:rPr>
-          <w:lang w:val="en-US"/>
-        </w:rPr>
-        <w:t>myescvar|e</w:t>
-      </w:r>
-      <w:proofErr w:type="spellEnd"/>
-      <w:r>
-        <w:rPr>
-          <w:lang w:val="en-US"/>
-        </w:rPr>
-        <w:t>}}</w:t>
-      </w:r>
-    </w:p>
-    <w:p>
-      <w:pPr>
-        <w:rPr>
-          <w:b/>
-          <w:color w:val="00B0F0"/>
-          <w:sz w:val="28"/>
-          <w:szCs w:val="28"/>
-          <w:lang w:val="en-US"/>
-        </w:rPr>
-      </w:pPr>
-      <w:r>
-        <w:rPr>
-          <w:b/>
-          <w:color w:val="00B0F0"/>
-          <w:sz w:val="28"/>
-          <w:szCs w:val="28"/>
-          <w:lang w:val="en-US"/>
-        </w:rPr>
-        <w:t>{{</w:t>
-      </w:r>
-      <w:r>
-        <w:rPr>
-          <w:b/>
-          <w:color w:val="00B0F0"/>
-          <w:sz w:val="28"/>
-          <w:szCs w:val="28"/>
-          <w:lang w:val="en-US"/>
-        </w:rPr>
-        <w:t xml:space="preserve">r </w:t>
-      </w:r>
-      <w:proofErr w:type="spellStart"/>
-      <w:r>
-        <w:rPr>
-          <w:b/>
-          <w:color w:val="00B0F0"/>
-          <w:sz w:val="28"/>
-          <w:szCs w:val="28"/>
-          <w:lang w:val="en-US"/>
-        </w:rPr>
-        <w:t>nlnp</w:t>
-      </w:r>
-      <w:proofErr w:type="spellEnd"/>
-      <w:r>
-        <w:rPr>
-          <w:b/>
-          <w:color w:val="00B0F0"/>
-          <w:sz w:val="28"/>
-          <w:szCs w:val="28"/>
-          <w:lang w:val="en-US"/>
-        </w:rPr>
-        <w:t>}}</w:t>
-      </w:r>
-    </w:p>
-    <w:p>
-      <w:pPr>
-        <w:rPr>
-          <w:lang w:val="en-US"/>
-        </w:rPr>
-      </w:pPr>
-    </w:p>
-    <w:p>
-      <w:pPr>
-        <w:rPr>
-          <w:lang w:val="en-US"/>
-        </w:rPr>
-      </w:pPr>
-      <w:r>
-        <w:rPr>
-          <w:b/>
-          <w:color w:val="FF0000"/>
-          <w:lang w:val="en-US"/>
-        </w:rPr>
-        <w:t xml:space="preserve">DO NOT FORGET the 'r' in the double braces for </w:t>
-      </w:r>
-      <w:proofErr w:type="spellStart"/>
-      <w:proofErr w:type="gramStart"/>
-      <w:r>
-        <w:rPr>
-          <w:b/>
-          <w:color w:val="FF0000"/>
-          <w:lang w:val="en-US"/>
-        </w:rPr>
-        <w:t>RichText</w:t>
-      </w:r>
-      <w:proofErr w:type="spellEnd"/>
-      <w:r>
-        <w:rPr>
-          <w:b/>
-          <w:color w:val="FF0000"/>
-          <w:lang w:val="en-US"/>
-        </w:rPr>
-        <w:t>(</w:t>
-      </w:r>
-      <w:proofErr w:type="gramEnd"/>
-      <w:r>
-        <w:rPr>
-          <w:b/>
-          <w:color w:val="FF0000"/>
-          <w:lang w:val="en-US"/>
-        </w:rPr>
-        <w:t>) or R()</w:t>
-      </w:r>
-    </w:p>
-    <w:p>
-      <w:pPr>
-        <w:rPr>
-          <w:lang w:val="en-US"/>
-        </w:rPr>
-      </w:pPr>
-    </w:p>
-    <w:p>
-      <w:pPr>
-        <w:rPr>
-          <w:lang w:val="en-US"/>
-        </w:rPr>
-      </w:pPr>
-      <w:r>
-        <w:rPr>
-          <w:lang w:val="en-US"/>
-        </w:rPr>
-        <w:t xml:space="preserve">Here a listing that escapes and manages newline AND keep the current character </w:t>
-      </w:r>
-      <w:proofErr w:type="gramStart"/>
-      <w:r>
-        <w:rPr>
-          <w:lang w:val="en-US"/>
-        </w:rPr>
-        <w:t>styling :</w:t>
-      </w:r>
-      <w:proofErr w:type="gramEnd"/>
-    </w:p>
-    <w:p>
-      <w:pPr>
-        <w:rPr>
-          <w:rFonts w:ascii="Lucida Console" w:hAnsi="Lucida Console"/>
-          <w:b/>
-          <w:color w:val="00B0F0"/>
-          <w:lang w:val="en-US"/>
-        </w:rPr>
-      </w:pPr>
-      <w:r>
-        <w:rPr>
-          <w:rFonts w:ascii="Lucida Console" w:hAnsi="Lucida Console"/>
-          <w:b/>
-          <w:color w:val="00B0F0"/>
-          <w:highlight w:val="green"/>
-          <w:lang w:val="en-US"/>
-        </w:rPr>
-        <w:t>{</w:t>
-      </w:r>
-      <w:proofErr w:type="gramStart"/>
-      <w:r>
-        <w:rPr>
-          <w:rFonts w:ascii="Lucida Console" w:hAnsi="Lucida Console"/>
-          <w:b/>
-          <w:color w:val="00B0F0"/>
-          <w:highlight w:val="green"/>
-          <w:lang w:val="en-US"/>
-        </w:rPr>
-        <w:t xml:space="preserve">{ </w:t>
-      </w:r>
-      <w:proofErr w:type="spellStart"/>
-      <w:r>
-        <w:rPr>
-          <w:rFonts w:ascii="Lucida Console" w:hAnsi="Lucida Console"/>
-          <w:b/>
-          <w:color w:val="00B0F0"/>
-          <w:highlight w:val="green"/>
-          <w:lang w:val="en-US"/>
-        </w:rPr>
-        <w:t>mylisting</w:t>
-      </w:r>
-      <w:proofErr w:type="spellEnd"/>
-      <w:proofErr w:type="gramEnd"/>
-      <w:r>
-        <w:rPr>
-          <w:rFonts w:ascii="Lucida Console" w:hAnsi="Lucida Console"/>
-          <w:b/>
-          <w:color w:val="00B0F0"/>
-          <w:highlight w:val="green"/>
-          <w:lang w:val="en-US"/>
-        </w:rPr>
-        <w:t xml:space="preserve"> }}</w:t>
+        <w:t xml:space="preserve">Auto </w:t>
+      </w:r>
+      <w:r>
+        <w:rPr>
+          <w:lang w:val="en-US"/>
+        </w:rPr>
+        <w:t>escaping special chars</w:t>
       </w:r>
     </w:p>
     <w:p>
@@ -353,43 +101,314 @@
         </w:rPr>
         <w:t>:</w:t>
       </w:r>
+    </w:p>
+    <w:p>
+      <w:pPr>
+        <w:rPr>
+          <w:lang w:val="en-US"/>
+        </w:rPr>
+      </w:pPr>
+      <w:r>
+        <w:rPr>
+          <w:lang w:val="en-US"/>
+        </w:rPr>
+        <w:t>{</w:t>
+      </w:r>
+      <w:r>
+        <w:rPr>
+          <w:lang w:val="en-US"/>
+        </w:rPr>
+        <w:t>%</w:t>
+      </w:r>
+      <w:r>
+        <w:rPr>
+          <w:lang w:val="en-US"/>
+        </w:rPr>
+        <w:t xml:space="preserve"> </w:t>
+      </w:r>
+      <w:r>
+        <w:rPr>
+          <w:lang w:val="en-US"/>
+        </w:rPr>
+        <w:t>for k, v in</w:t>
+      </w:r>
+      <w:r>
+        <w:t xml:space="preserve"> </w:t>
+      </w:r>
+      <w:proofErr w:type="spellStart"/>
+      <w:proofErr w:type="gramStart"/>
+      <w:r>
+        <w:rPr>
+          <w:lang w:val="en-US"/>
+        </w:rPr>
+        <w:t>i</w:t>
+      </w:r>
+      <w:r>
+        <w:rPr>
+          <w:lang w:val="en-US"/>
+        </w:rPr>
+        <w:t>teritems</w:t>
+      </w:r>
+      <w:proofErr w:type="spellEnd"/>
+      <w:r>
+        <w:rPr>
+          <w:lang w:val="en-US"/>
+        </w:rPr>
+        <w:t>(</w:t>
+      </w:r>
+      <w:proofErr w:type="spellStart"/>
+      <w:proofErr w:type="gramEnd"/>
+      <w:r>
+        <w:rPr>
+          <w:lang w:val="en-US"/>
+        </w:rPr>
+        <w:t>nested_dict</w:t>
+      </w:r>
+      <w:proofErr w:type="spellEnd"/>
+      <w:r>
+        <w:rPr>
+          <w:lang w:val="en-US"/>
+        </w:rPr>
+        <w:t>)</w:t>
+      </w:r>
+      <w:r>
+        <w:rPr>
+          <w:lang w:val="en-US"/>
+        </w:rPr>
+        <w:t xml:space="preserve"> </w:t>
+      </w:r>
+      <w:r>
+        <w:rPr>
+          <w:lang w:val="en-US"/>
+        </w:rPr>
+        <w:t>%</w:t>
+      </w:r>
+      <w:r>
+        <w:rPr>
+          <w:lang w:val="en-US"/>
+        </w:rPr>
+        <w:t>}</w:t>
+      </w:r>
+    </w:p>
+    <w:p>
+      <w:pPr>
+        <w:rPr>
+          <w:lang w:val="en-US"/>
+        </w:rPr>
+      </w:pPr>
+      <w:r>
+        <w:rPr>
+          <w:lang w:val="en-US"/>
+        </w:rPr>
+        <w:t>{</w:t>
+      </w:r>
+      <w:proofErr w:type="gramStart"/>
+      <w:r>
+        <w:rPr>
+          <w:lang w:val="en-US"/>
+        </w:rPr>
+        <w:t xml:space="preserve">{ </w:t>
+      </w:r>
+      <w:proofErr w:type="spellStart"/>
+      <w:r>
+        <w:rPr>
+          <w:lang w:val="en-US"/>
+        </w:rPr>
+        <w:t>k</w:t>
+      </w:r>
+      <w:r>
+        <w:rPr>
+          <w:lang w:val="en-US"/>
+        </w:rPr>
+        <w:t>.capitalize</w:t>
+      </w:r>
+      <w:proofErr w:type="spellEnd"/>
+      <w:proofErr w:type="gramEnd"/>
+      <w:r>
+        <w:rPr>
+          <w:lang w:val="en-US"/>
+        </w:rPr>
+        <w:t>()</w:t>
+      </w:r>
+      <w:r>
+        <w:rPr>
+          <w:lang w:val="en-US"/>
+        </w:rPr>
+        <w:t xml:space="preserve"> }}: {{ v }}</w:t>
+      </w:r>
+      <w:r>
+        <w:rPr>
+          <w:lang w:val="en-US"/>
+        </w:rPr>
+        <w:t xml:space="preserve">{% </w:t>
+      </w:r>
+      <w:proofErr w:type="spellStart"/>
+      <w:r>
+        <w:rPr>
+          <w:lang w:val="en-US"/>
+        </w:rPr>
+        <w:t>endfor</w:t>
+      </w:r>
+      <w:proofErr w:type="spellEnd"/>
+      <w:r>
+        <w:rPr>
+          <w:lang w:val="en-US"/>
+        </w:rPr>
+        <w:t xml:space="preserve"> %}</w:t>
+      </w:r>
+    </w:p>
+    <w:p>
+      <w:pPr>
+        <w:rPr>
+          <w:lang w:val="en-US"/>
+        </w:rPr>
+      </w:pPr>
+    </w:p>
+    <w:p>
+      <w:pPr>
+        <w:rPr>
+          <w:lang w:val="en-US"/>
+        </w:rPr>
+      </w:pPr>
+    </w:p>
+    <w:p>
+      <w:pPr>
+        <w:rPr>
+          <w:lang w:val="en-US"/>
+        </w:rPr>
+      </w:pPr>
+      <w:r>
+        <w:rPr>
+          <w:lang w:val="en-US"/>
+        </w:rPr>
+        <w:t>Simple string escaped on the next paragraph:</w:t>
+      </w:r>
+    </w:p>
+    <w:p>
+      <w:pPr>
+        <w:rPr>
+          <w:lang w:val="en-US"/>
+        </w:rPr>
+      </w:pPr>
+      <w:r>
+        <w:rPr>
+          <w:lang w:val="en-US"/>
+        </w:rPr>
+        <w:t>{</w:t>
+      </w:r>
+      <w:proofErr w:type="gramStart"/>
+      <w:r>
+        <w:rPr>
+          <w:lang w:val="en-US"/>
+        </w:rPr>
+        <w:t xml:space="preserve">{ </w:t>
+      </w:r>
+      <w:proofErr w:type="spellStart"/>
+      <w:r>
+        <w:rPr>
+          <w:lang w:val="en-US"/>
+        </w:rPr>
+        <w:t>autoescape</w:t>
+      </w:r>
+      <w:proofErr w:type="spellEnd"/>
+      <w:proofErr w:type="gramEnd"/>
+      <w:r>
+        <w:rPr>
+          <w:lang w:val="en-US"/>
+        </w:rPr>
+        <w:t xml:space="preserve"> }}</w:t>
+      </w:r>
+    </w:p>
+    <w:p>
+      <w:pPr>
+        <w:rPr>
+          <w:lang w:val="en-US"/>
+        </w:rPr>
+      </w:pPr>
+    </w:p>
+    <w:p>
+      <w:pPr>
+        <w:rPr>
+          <w:lang w:val="en-US"/>
+        </w:rPr>
+      </w:pPr>
+    </w:p>
+    <w:p>
+      <w:pPr>
+        <w:rPr>
+          <w:lang w:val="en-US"/>
+        </w:rPr>
+      </w:pPr>
+      <w:proofErr w:type="spellStart"/>
+      <w:r>
+        <w:rPr>
+          <w:lang w:val="en-US"/>
+        </w:rPr>
+        <w:t>u’Unicode</w:t>
+      </w:r>
+      <w:proofErr w:type="spellEnd"/>
+      <w:r>
+        <w:rPr>
+          <w:lang w:val="en-US"/>
+        </w:rPr>
+        <w:t>’ strings should be rendered too</w:t>
+      </w:r>
+      <w:r>
+        <w:rPr>
+          <w:lang w:val="en-US"/>
+        </w:rPr>
+        <w:t>, see example below:</w:t>
+      </w:r>
+    </w:p>
+    <w:p>
+      <w:pPr>
+        <w:rPr>
+          <w:lang w:val="en-US"/>
+        </w:rPr>
+      </w:pPr>
+      <w:r>
+        <w:rPr>
+          <w:lang w:val="en-US"/>
+        </w:rPr>
+        <w:t>{</w:t>
+      </w:r>
+      <w:proofErr w:type="gramStart"/>
+      <w:r>
+        <w:rPr>
+          <w:lang w:val="en-US"/>
+        </w:rPr>
+        <w:t xml:space="preserve">{ </w:t>
+      </w:r>
+      <w:proofErr w:type="spellStart"/>
+      <w:r>
+        <w:rPr>
+          <w:lang w:val="en-US"/>
+        </w:rPr>
+        <w:t>autoescape</w:t>
+      </w:r>
+      <w:proofErr w:type="gramEnd"/>
+      <w:r>
+        <w:rPr>
+          <w:lang w:val="en-US"/>
+        </w:rPr>
+        <w:t>_unicode</w:t>
+      </w:r>
+      <w:proofErr w:type="spellEnd"/>
+      <w:r>
+        <w:rPr>
+          <w:lang w:val="en-US"/>
+        </w:rPr>
+        <w:t xml:space="preserve"> }} </w:t>
+      </w:r>
+    </w:p>
+    <w:p>
+      <w:pPr>
+        <w:rPr>
+          <w:lang w:val="en-US"/>
+        </w:rPr>
+      </w:pPr>
       <w:bookmarkStart w:id="0" w:name="_GoBack"/>
       <w:bookmarkEnd w:id="0"/>
-    </w:p>
-    <w:p>
-      <w:pPr>
-        <w:rPr>
-          <w:lang w:val="en-US"/>
-        </w:rPr>
-      </w:pPr>
-      <w:r>
-        <w:rPr>
-          <w:lang w:val="en-US"/>
-        </w:rPr>
-        <w:t>{</w:t>
-      </w:r>
-      <w:proofErr w:type="gramStart"/>
-      <w:r>
-        <w:rPr>
-          <w:lang w:val="en-US"/>
-        </w:rPr>
-        <w:t xml:space="preserve">{ </w:t>
-      </w:r>
-      <w:proofErr w:type="spellStart"/>
-      <w:r>
-        <w:rPr>
-          <w:lang w:val="en-US"/>
-        </w:rPr>
-        <w:t>autoescape</w:t>
-      </w:r>
-      <w:proofErr w:type="spellEnd"/>
-      <w:proofErr w:type="gramEnd"/>
-      <w:r>
-        <w:rPr>
-          <w:lang w:val="en-US"/>
-        </w:rPr>
-        <w:t xml:space="preserve"> }}</w:t>
-      </w:r>
     </w:p>
     <w:sectPr>
       <w:headerReference w:type="even" r:id="rId6"/>

</xml_diff>